<commit_message>
FS-js-requests added$ FS-js-async updated
</commit_message>
<xml_diff>
--- a/FS-js-async.docx
+++ b/FS-js-async.docx
@@ -153,6 +153,19 @@
         </w:rPr>
         <w:t xml:space="preserve">не зависят от системных вызовов операционной системы (степень загруженности системных вызовов, приоритет системных вызовов и т. д.), от загруженности сетевого трафика (при отправке запросов к серверу по сети), от драйверов периферических устройств (вывод на экран, взаимодействие с мультимедиа и т. д.), а выполняются в пределах выделенного программе процесса. </w:t>
       </w:r>
+    </w:p>
+    <w:p>
+      <w:pPr>
+        <w:spacing w:after="0"/>
+        <w:jc w:val="both"/>
+        <w:rPr>
+          <w:rFonts w:ascii="Arial" w:hAnsi="Arial" w:cs="Arial"/>
+          <w:sz w:val="28"/>
+          <w:szCs w:val="28"/>
+        </w:rPr>
+      </w:pPr>
+      <w:bookmarkStart w:id="0" w:name="_GoBack"/>
+      <w:bookmarkEnd w:id="0"/>
     </w:p>
     <w:p>
       <w:pPr>
@@ -2203,8 +2216,6 @@
           <w:szCs w:val="28"/>
         </w:rPr>
       </w:pPr>
-      <w:bookmarkStart w:id="0" w:name="_GoBack"/>
-      <w:bookmarkEnd w:id="0"/>
     </w:p>
     <w:p>
       <w:pPr>
@@ -5024,7 +5035,7 @@
 </file>
 
 <file path=customXml/itemProps1.xml><?xml version="1.0" encoding="utf-8"?>
-<ds:datastoreItem xmlns:ds="http://schemas.openxmlformats.org/officeDocument/2006/customXml" ds:itemID="{C7D5BAAB-D432-4044-8FD5-06EC9C971F2A}">
+<ds:datastoreItem xmlns:ds="http://schemas.openxmlformats.org/officeDocument/2006/customXml" ds:itemID="{7B78156B-2645-433D-A316-4EE2E0C68D92}">
   <ds:schemaRefs>
     <ds:schemaRef ds:uri="http://schemas.openxmlformats.org/officeDocument/2006/bibliography"/>
   </ds:schemaRefs>

</xml_diff>